<commit_message>
Update CloudWalk technical case documents
Added 'CloudWalk Technical Case - Answers.zip' and updated multiple related DOCX and PDF files in the docs directory with new content or revisions.
</commit_message>
<xml_diff>
--- a/docs/CloudWalk Technical Case - Anti-Fraud Solution.docx
+++ b/docs/CloudWalk Technical Case - Anti-Fraud Solution.docx
@@ -858,15 +858,17 @@
           <w:bCs/>
           <w:sz w:val="22"/>
           <w:szCs w:val="22"/>
-        </w:rPr>
-      </w:pPr>
-      <w:r>
-        <w:rPr>
-          <w:rFonts w:ascii="Arial" w:hAnsi="Arial" w:cs="Arial"/>
-          <w:b/>
-          <w:bCs/>
-          <w:sz w:val="22"/>
-          <w:szCs w:val="22"/>
+          <w:lang w:val="de-DE"/>
+        </w:rPr>
+      </w:pPr>
+      <w:r>
+        <w:rPr>
+          <w:rFonts w:ascii="Arial" w:hAnsi="Arial" w:cs="Arial"/>
+          <w:b/>
+          <w:bCs/>
+          <w:sz w:val="22"/>
+          <w:szCs w:val="22"/>
+          <w:lang w:val="de-DE"/>
         </w:rPr>
         <w:t>Prototype Code Snippets</w:t>
       </w:r>
@@ -879,13 +881,15 @@
           <w:rFonts w:ascii="Arial" w:hAnsi="Arial" w:cs="Arial"/>
           <w:sz w:val="22"/>
           <w:szCs w:val="22"/>
-        </w:rPr>
-      </w:pPr>
-      <w:r>
-        <w:rPr>
-          <w:rFonts w:ascii="Arial" w:hAnsi="Arial" w:cs="Arial"/>
-          <w:sz w:val="22"/>
-          <w:szCs w:val="22"/>
+          <w:lang w:val="de-DE"/>
+        </w:rPr>
+      </w:pPr>
+      <w:r>
+        <w:rPr>
+          <w:rFonts w:ascii="Arial" w:hAnsi="Arial" w:cs="Arial"/>
+          <w:sz w:val="22"/>
+          <w:szCs w:val="22"/>
+          <w:lang w:val="de-DE"/>
         </w:rPr>
         <w:t>@app.post("/score")</w:t>
       </w:r>
@@ -1529,15 +1533,15 @@
           <w:sz w:val="22"/>
           <w:szCs w:val="22"/>
         </w:rPr>
-        <w:t>hold_for_revie</w:t>
-      </w:r>
-      <w:r>
-        <w:rPr>
-          <w:rFonts w:ascii="Arial" w:hAnsi="Arial" w:cs="Arial"/>
-          <w:sz w:val="22"/>
-          <w:szCs w:val="22"/>
-        </w:rPr>
-        <w:t>w rates.</w:t>
+        <w:t>hold_for_review</w:t>
+      </w:r>
+      <w:r>
+        <w:rPr>
+          <w:rFonts w:ascii="Arial" w:hAnsi="Arial" w:cs="Arial"/>
+          <w:sz w:val="22"/>
+          <w:szCs w:val="22"/>
+        </w:rPr>
+        <w:t xml:space="preserve"> rates.</w:t>
       </w:r>
     </w:p>
     <w:p>

</xml_diff>